<commit_message>
Adding doc to create your own git java project
</commit_message>
<xml_diff>
--- a/VcentrySeleniumJava/docs/PracticeCode.docx
+++ b/VcentrySeleniumJava/docs/PracticeCode.docx
@@ -5,23 +5,47 @@
     <w:p>
       <w:pPr>
         <w:pStyle w:val="Heading1"/>
-      </w:pPr>
-      <w:r>
+        <w:rPr>
+          <w:rFonts w:asciiTheme="minorHAnsi" w:hAnsiTheme="minorHAnsi" w:cstheme="minorHAnsi"/>
+        </w:rPr>
+      </w:pPr>
+      <w:r>
+        <w:rPr>
+          <w:rFonts w:asciiTheme="minorHAnsi" w:hAnsiTheme="minorHAnsi" w:cstheme="minorHAnsi"/>
+        </w:rPr>
         <w:t xml:space="preserve">How to Import the </w:t>
       </w:r>
       <w:r>
+        <w:rPr>
+          <w:rFonts w:asciiTheme="minorHAnsi" w:hAnsiTheme="minorHAnsi" w:cstheme="minorHAnsi"/>
+        </w:rPr>
         <w:t>GitHub</w:t>
       </w:r>
       <w:r>
+        <w:rPr>
+          <w:rFonts w:asciiTheme="minorHAnsi" w:hAnsiTheme="minorHAnsi" w:cstheme="minorHAnsi"/>
+        </w:rPr>
         <w:t xml:space="preserve"> java project to eclipse</w:t>
       </w:r>
     </w:p>
-    <w:p/>
+    <w:p>
+      <w:pPr>
+        <w:rPr>
+          <w:rFonts w:cstheme="minorHAnsi"/>
+        </w:rPr>
+      </w:pPr>
+    </w:p>
     <w:p>
       <w:pPr>
         <w:pStyle w:val="Heading2"/>
-      </w:pPr>
-      <w:r>
+        <w:rPr>
+          <w:rFonts w:asciiTheme="minorHAnsi" w:hAnsiTheme="minorHAnsi" w:cstheme="minorHAnsi"/>
+        </w:rPr>
+      </w:pPr>
+      <w:r>
+        <w:rPr>
+          <w:rFonts w:asciiTheme="minorHAnsi" w:hAnsiTheme="minorHAnsi" w:cstheme="minorHAnsi"/>
+        </w:rPr>
         <w:t>Clone the project from GitHub</w:t>
       </w:r>
     </w:p>
@@ -33,12 +57,14 @@
           <w:numId w:val="3"/>
         </w:numPr>
         <w:rPr>
-          <w:sz w:val="24"/>
-          <w:szCs w:val="24"/>
-        </w:rPr>
-      </w:pPr>
-      <w:r>
-        <w:rPr>
+          <w:rFonts w:cstheme="minorHAnsi"/>
+          <w:sz w:val="24"/>
+          <w:szCs w:val="24"/>
+        </w:rPr>
+      </w:pPr>
+      <w:r>
+        <w:rPr>
+          <w:rFonts w:cstheme="minorHAnsi"/>
           <w:sz w:val="24"/>
           <w:szCs w:val="24"/>
         </w:rPr>
@@ -53,12 +79,14 @@
           <w:numId w:val="3"/>
         </w:numPr>
         <w:rPr>
-          <w:sz w:val="24"/>
-          <w:szCs w:val="24"/>
-        </w:rPr>
-      </w:pPr>
-      <w:r>
-        <w:rPr>
+          <w:rFonts w:cstheme="minorHAnsi"/>
+          <w:sz w:val="24"/>
+          <w:szCs w:val="24"/>
+        </w:rPr>
+      </w:pPr>
+      <w:r>
+        <w:rPr>
+          <w:rFonts w:cstheme="minorHAnsi"/>
           <w:sz w:val="24"/>
           <w:szCs w:val="24"/>
         </w:rPr>
@@ -66,6 +94,7 @@
       </w:r>
       <w:r>
         <w:rPr>
+          <w:rFonts w:cstheme="minorHAnsi"/>
           <w:sz w:val="24"/>
           <w:szCs w:val="24"/>
         </w:rPr>
@@ -73,6 +102,7 @@
       </w:r>
       <w:r>
         <w:rPr>
+          <w:rFonts w:cstheme="minorHAnsi"/>
           <w:sz w:val="24"/>
           <w:szCs w:val="24"/>
         </w:rPr>
@@ -87,12 +117,14 @@
           <w:numId w:val="3"/>
         </w:numPr>
         <w:rPr>
-          <w:sz w:val="24"/>
-          <w:szCs w:val="24"/>
-        </w:rPr>
-      </w:pPr>
-      <w:r>
-        <w:rPr>
+          <w:rFonts w:cstheme="minorHAnsi"/>
+          <w:sz w:val="24"/>
+          <w:szCs w:val="24"/>
+        </w:rPr>
+      </w:pPr>
+      <w:r>
+        <w:rPr>
+          <w:rFonts w:cstheme="minorHAnsi"/>
           <w:sz w:val="24"/>
           <w:szCs w:val="24"/>
         </w:rPr>
@@ -107,12 +139,14 @@
           <w:numId w:val="3"/>
         </w:numPr>
         <w:rPr>
-          <w:sz w:val="24"/>
-          <w:szCs w:val="24"/>
-        </w:rPr>
-      </w:pPr>
-      <w:r>
-        <w:rPr>
+          <w:rFonts w:cstheme="minorHAnsi"/>
+          <w:sz w:val="24"/>
+          <w:szCs w:val="24"/>
+        </w:rPr>
+      </w:pPr>
+      <w:r>
+        <w:rPr>
+          <w:rFonts w:cstheme="minorHAnsi"/>
           <w:sz w:val="24"/>
           <w:szCs w:val="24"/>
         </w:rPr>
@@ -127,12 +161,14 @@
           <w:numId w:val="3"/>
         </w:numPr>
         <w:rPr>
-          <w:sz w:val="24"/>
-          <w:szCs w:val="24"/>
-        </w:rPr>
-      </w:pPr>
-      <w:r>
-        <w:rPr>
+          <w:rFonts w:cstheme="minorHAnsi"/>
+          <w:sz w:val="24"/>
+          <w:szCs w:val="24"/>
+        </w:rPr>
+      </w:pPr>
+      <w:r>
+        <w:rPr>
+          <w:rFonts w:cstheme="minorHAnsi"/>
           <w:sz w:val="24"/>
           <w:szCs w:val="24"/>
         </w:rPr>
@@ -140,6 +176,7 @@
       </w:r>
       <w:r>
         <w:rPr>
+          <w:rFonts w:cstheme="minorHAnsi"/>
           <w:sz w:val="24"/>
           <w:szCs w:val="24"/>
         </w:rPr>
@@ -147,6 +184,7 @@
       </w:r>
       <w:r>
         <w:rPr>
+          <w:rFonts w:cstheme="minorHAnsi"/>
           <w:sz w:val="24"/>
           <w:szCs w:val="24"/>
         </w:rPr>
@@ -155,6 +193,7 @@
       <w:proofErr w:type="gramStart"/>
       <w:r>
         <w:rPr>
+          <w:rFonts w:cstheme="minorHAnsi"/>
           <w:sz w:val="24"/>
           <w:szCs w:val="24"/>
         </w:rPr>
@@ -162,6 +201,7 @@
       </w:r>
       <w:r>
         <w:rPr>
+          <w:rFonts w:cstheme="minorHAnsi"/>
           <w:sz w:val="24"/>
           <w:szCs w:val="24"/>
         </w:rPr>
@@ -170,6 +210,7 @@
       <w:proofErr w:type="gramEnd"/>
       <w:r>
         <w:rPr>
+          <w:rFonts w:cstheme="minorHAnsi"/>
           <w:sz w:val="24"/>
           <w:szCs w:val="24"/>
         </w:rPr>
@@ -184,12 +225,14 @@
           <w:numId w:val="3"/>
         </w:numPr>
         <w:rPr>
-          <w:sz w:val="24"/>
-          <w:szCs w:val="24"/>
-        </w:rPr>
-      </w:pPr>
-      <w:r>
-        <w:rPr>
+          <w:rFonts w:cstheme="minorHAnsi"/>
+          <w:sz w:val="24"/>
+          <w:szCs w:val="24"/>
+        </w:rPr>
+      </w:pPr>
+      <w:r>
+        <w:rPr>
+          <w:rFonts w:cstheme="minorHAnsi"/>
           <w:sz w:val="24"/>
           <w:szCs w:val="24"/>
         </w:rPr>
@@ -204,12 +247,14 @@
           <w:numId w:val="3"/>
         </w:numPr>
         <w:rPr>
-          <w:sz w:val="24"/>
-          <w:szCs w:val="24"/>
-        </w:rPr>
-      </w:pPr>
-      <w:r>
-        <w:rPr>
+          <w:rFonts w:cstheme="minorHAnsi"/>
+          <w:sz w:val="24"/>
+          <w:szCs w:val="24"/>
+        </w:rPr>
+      </w:pPr>
+      <w:r>
+        <w:rPr>
+          <w:rFonts w:cstheme="minorHAnsi"/>
           <w:sz w:val="24"/>
           <w:szCs w:val="24"/>
         </w:rPr>
@@ -217,6 +262,7 @@
       </w:r>
       <w:r>
         <w:rPr>
+          <w:rFonts w:cstheme="minorHAnsi"/>
           <w:sz w:val="24"/>
           <w:szCs w:val="24"/>
         </w:rPr>
@@ -231,12 +277,14 @@
           <w:numId w:val="3"/>
         </w:numPr>
         <w:rPr>
-          <w:sz w:val="24"/>
-          <w:szCs w:val="24"/>
-        </w:rPr>
-      </w:pPr>
-      <w:r>
-        <w:rPr>
+          <w:rFonts w:cstheme="minorHAnsi"/>
+          <w:sz w:val="24"/>
+          <w:szCs w:val="24"/>
+        </w:rPr>
+      </w:pPr>
+      <w:r>
+        <w:rPr>
+          <w:rFonts w:cstheme="minorHAnsi"/>
           <w:sz w:val="24"/>
           <w:szCs w:val="24"/>
         </w:rPr>
@@ -245,6 +293,7 @@
       <w:proofErr w:type="spellStart"/>
       <w:r>
         <w:rPr>
+          <w:rFonts w:cstheme="minorHAnsi"/>
           <w:sz w:val="24"/>
           <w:szCs w:val="24"/>
         </w:rPr>
@@ -253,6 +302,7 @@
       <w:proofErr w:type="spellEnd"/>
       <w:r>
         <w:rPr>
+          <w:rFonts w:cstheme="minorHAnsi"/>
           <w:sz w:val="24"/>
           <w:szCs w:val="24"/>
         </w:rPr>
@@ -261,6 +311,7 @@
       <w:proofErr w:type="spellStart"/>
       <w:r>
         <w:rPr>
+          <w:rFonts w:cstheme="minorHAnsi"/>
           <w:sz w:val="24"/>
           <w:szCs w:val="24"/>
         </w:rPr>
@@ -269,6 +320,7 @@
       <w:proofErr w:type="spellEnd"/>
       <w:r>
         <w:rPr>
+          <w:rFonts w:cstheme="minorHAnsi"/>
           <w:sz w:val="24"/>
           <w:szCs w:val="24"/>
         </w:rPr>
@@ -283,12 +335,14 @@
           <w:numId w:val="3"/>
         </w:numPr>
         <w:rPr>
-          <w:sz w:val="24"/>
-          <w:szCs w:val="24"/>
-        </w:rPr>
-      </w:pPr>
-      <w:r>
-        <w:rPr>
+          <w:rFonts w:cstheme="minorHAnsi"/>
+          <w:sz w:val="24"/>
+          <w:szCs w:val="24"/>
+        </w:rPr>
+      </w:pPr>
+      <w:r>
+        <w:rPr>
+          <w:rFonts w:cstheme="minorHAnsi"/>
           <w:sz w:val="24"/>
           <w:szCs w:val="24"/>
         </w:rPr>
@@ -297,6 +351,7 @@
       <w:proofErr w:type="spellStart"/>
       <w:r>
         <w:rPr>
+          <w:rFonts w:cstheme="minorHAnsi"/>
           <w:b/>
           <w:bCs/>
           <w:sz w:val="24"/>
@@ -307,6 +362,7 @@
       <w:proofErr w:type="spellEnd"/>
       <w:r>
         <w:rPr>
+          <w:rFonts w:cstheme="minorHAnsi"/>
           <w:b/>
           <w:bCs/>
           <w:sz w:val="24"/>
@@ -317,6 +373,7 @@
       <w:proofErr w:type="spellStart"/>
       <w:r>
         <w:rPr>
+          <w:rFonts w:cstheme="minorHAnsi"/>
           <w:b/>
           <w:bCs/>
           <w:sz w:val="24"/>
@@ -334,12 +391,14 @@
           <w:numId w:val="3"/>
         </w:numPr>
         <w:rPr>
-          <w:sz w:val="24"/>
-          <w:szCs w:val="24"/>
-        </w:rPr>
-      </w:pPr>
-      <w:r>
-        <w:rPr>
+          <w:rFonts w:cstheme="minorHAnsi"/>
+          <w:sz w:val="24"/>
+          <w:szCs w:val="24"/>
+        </w:rPr>
+      </w:pPr>
+      <w:r>
+        <w:rPr>
+          <w:rFonts w:cstheme="minorHAnsi"/>
           <w:sz w:val="24"/>
           <w:szCs w:val="24"/>
         </w:rPr>
@@ -347,6 +406,7 @@
       </w:r>
       <w:r>
         <w:rPr>
+          <w:rFonts w:cstheme="minorHAnsi"/>
           <w:sz w:val="24"/>
           <w:szCs w:val="24"/>
         </w:rPr>
@@ -361,6 +421,7 @@
           <w:numId w:val="3"/>
         </w:numPr>
         <w:rPr>
+          <w:rFonts w:cstheme="minorHAnsi"/>
           <w:b/>
           <w:bCs/>
           <w:sz w:val="24"/>
@@ -369,6 +430,7 @@
       </w:pPr>
       <w:r>
         <w:rPr>
+          <w:rFonts w:cstheme="minorHAnsi"/>
           <w:sz w:val="24"/>
           <w:szCs w:val="24"/>
         </w:rPr>
@@ -376,6 +438,7 @@
       </w:r>
       <w:r>
         <w:rPr>
+          <w:rFonts w:cstheme="minorHAnsi"/>
           <w:b/>
           <w:bCs/>
           <w:sz w:val="24"/>
@@ -386,6 +449,7 @@
       <w:proofErr w:type="spellStart"/>
       <w:r>
         <w:rPr>
+          <w:rFonts w:cstheme="minorHAnsi"/>
           <w:b/>
           <w:bCs/>
           <w:sz w:val="24"/>
@@ -403,12 +467,14 @@
           <w:numId w:val="3"/>
         </w:numPr>
         <w:rPr>
-          <w:sz w:val="24"/>
-          <w:szCs w:val="24"/>
-        </w:rPr>
-      </w:pPr>
-      <w:r>
-        <w:rPr>
+          <w:rFonts w:cstheme="minorHAnsi"/>
+          <w:sz w:val="24"/>
+          <w:szCs w:val="24"/>
+        </w:rPr>
+      </w:pPr>
+      <w:r>
+        <w:rPr>
+          <w:rFonts w:cstheme="minorHAnsi"/>
           <w:sz w:val="24"/>
           <w:szCs w:val="24"/>
         </w:rPr>
@@ -416,6 +482,7 @@
       </w:r>
       <w:r>
         <w:rPr>
+          <w:rFonts w:cstheme="minorHAnsi"/>
           <w:sz w:val="24"/>
           <w:szCs w:val="24"/>
         </w:rPr>
@@ -424,6 +491,7 @@
       <w:proofErr w:type="spellStart"/>
       <w:r>
         <w:rPr>
+          <w:rFonts w:cstheme="minorHAnsi"/>
           <w:b/>
           <w:bCs/>
           <w:sz w:val="24"/>
@@ -434,6 +502,7 @@
       <w:proofErr w:type="spellEnd"/>
       <w:r>
         <w:rPr>
+          <w:rFonts w:cstheme="minorHAnsi"/>
           <w:sz w:val="24"/>
           <w:szCs w:val="24"/>
         </w:rPr>
@@ -441,6 +510,7 @@
       </w:r>
       <w:r>
         <w:rPr>
+          <w:rFonts w:cstheme="minorHAnsi"/>
           <w:sz w:val="24"/>
           <w:szCs w:val="24"/>
         </w:rPr>
@@ -455,12 +525,14 @@
           <w:numId w:val="3"/>
         </w:numPr>
         <w:rPr>
-          <w:sz w:val="24"/>
-          <w:szCs w:val="24"/>
-        </w:rPr>
-      </w:pPr>
-      <w:r>
-        <w:rPr>
+          <w:rFonts w:cstheme="minorHAnsi"/>
+          <w:sz w:val="24"/>
+          <w:szCs w:val="24"/>
+        </w:rPr>
+      </w:pPr>
+      <w:r>
+        <w:rPr>
+          <w:rFonts w:cstheme="minorHAnsi"/>
           <w:sz w:val="24"/>
           <w:szCs w:val="24"/>
         </w:rPr>
@@ -468,6 +540,7 @@
       </w:r>
       <w:r>
         <w:rPr>
+          <w:rFonts w:cstheme="minorHAnsi"/>
           <w:sz w:val="24"/>
           <w:szCs w:val="24"/>
         </w:rPr>
@@ -475,6 +548,7 @@
       </w:r>
       <w:r>
         <w:rPr>
+          <w:rFonts w:cstheme="minorHAnsi"/>
           <w:sz w:val="24"/>
           <w:szCs w:val="24"/>
         </w:rPr>
@@ -489,6 +563,7 @@
           <w:numId w:val="3"/>
         </w:numPr>
         <w:rPr>
+          <w:rFonts w:cstheme="minorHAnsi"/>
           <w:b/>
           <w:bCs/>
           <w:sz w:val="24"/>
@@ -497,6 +572,7 @@
       </w:pPr>
       <w:r>
         <w:rPr>
+          <w:rFonts w:cstheme="minorHAnsi"/>
           <w:b/>
           <w:bCs/>
           <w:sz w:val="24"/>
@@ -506,6 +582,7 @@
       </w:r>
       <w:r>
         <w:rPr>
+          <w:rFonts w:cstheme="minorHAnsi"/>
           <w:b/>
           <w:bCs/>
           <w:sz w:val="24"/>
@@ -515,6 +592,7 @@
       </w:r>
       <w:r>
         <w:rPr>
+          <w:rFonts w:cstheme="minorHAnsi"/>
           <w:b/>
           <w:bCs/>
           <w:sz w:val="24"/>
@@ -531,12 +609,14 @@
           <w:numId w:val="3"/>
         </w:numPr>
         <w:rPr>
-          <w:sz w:val="24"/>
-          <w:szCs w:val="24"/>
-        </w:rPr>
-      </w:pPr>
-      <w:r>
-        <w:rPr>
+          <w:rFonts w:cstheme="minorHAnsi"/>
+          <w:sz w:val="24"/>
+          <w:szCs w:val="24"/>
+        </w:rPr>
+      </w:pPr>
+      <w:r>
+        <w:rPr>
+          <w:rFonts w:cstheme="minorHAnsi"/>
           <w:sz w:val="24"/>
           <w:szCs w:val="24"/>
         </w:rPr>
@@ -546,8 +626,14 @@
     <w:p>
       <w:pPr>
         <w:pStyle w:val="Heading2"/>
-      </w:pPr>
-      <w:r>
+        <w:rPr>
+          <w:rFonts w:asciiTheme="minorHAnsi" w:hAnsiTheme="minorHAnsi" w:cstheme="minorHAnsi"/>
+        </w:rPr>
+      </w:pPr>
+      <w:r>
+        <w:rPr>
+          <w:rFonts w:asciiTheme="minorHAnsi" w:hAnsiTheme="minorHAnsi" w:cstheme="minorHAnsi"/>
+        </w:rPr>
         <w:t>Import the GitHub project to eclipse</w:t>
       </w:r>
     </w:p>
@@ -559,12 +645,14 @@
           <w:numId w:val="4"/>
         </w:numPr>
         <w:rPr>
-          <w:sz w:val="24"/>
-          <w:szCs w:val="24"/>
-        </w:rPr>
-      </w:pPr>
-      <w:r>
-        <w:rPr>
+          <w:rFonts w:cstheme="minorHAnsi"/>
+          <w:sz w:val="24"/>
+          <w:szCs w:val="24"/>
+        </w:rPr>
+      </w:pPr>
+      <w:r>
+        <w:rPr>
+          <w:rFonts w:cstheme="minorHAnsi"/>
           <w:sz w:val="24"/>
           <w:szCs w:val="24"/>
         </w:rPr>
@@ -572,6 +660,7 @@
       </w:r>
       <w:r>
         <w:rPr>
+          <w:rFonts w:cstheme="minorHAnsi"/>
           <w:sz w:val="24"/>
           <w:szCs w:val="24"/>
         </w:rPr>
@@ -579,6 +668,7 @@
       </w:r>
       <w:r>
         <w:rPr>
+          <w:rFonts w:cstheme="minorHAnsi"/>
           <w:sz w:val="24"/>
           <w:szCs w:val="24"/>
         </w:rPr>
@@ -593,12 +683,14 @@
           <w:numId w:val="4"/>
         </w:numPr>
         <w:rPr>
-          <w:sz w:val="24"/>
-          <w:szCs w:val="24"/>
-        </w:rPr>
-      </w:pPr>
-      <w:r>
-        <w:rPr>
+          <w:rFonts w:cstheme="minorHAnsi"/>
+          <w:sz w:val="24"/>
+          <w:szCs w:val="24"/>
+        </w:rPr>
+      </w:pPr>
+      <w:r>
+        <w:rPr>
+          <w:rFonts w:cstheme="minorHAnsi"/>
           <w:sz w:val="24"/>
           <w:szCs w:val="24"/>
         </w:rPr>
@@ -606,6 +698,7 @@
       </w:r>
       <w:r>
         <w:rPr>
+          <w:rFonts w:cstheme="minorHAnsi"/>
           <w:sz w:val="24"/>
           <w:szCs w:val="24"/>
         </w:rPr>
@@ -613,6 +706,7 @@
       </w:r>
       <w:r>
         <w:rPr>
+          <w:rFonts w:cstheme="minorHAnsi"/>
           <w:sz w:val="24"/>
           <w:szCs w:val="24"/>
         </w:rPr>
@@ -620,10 +714,61 @@
       </w:r>
       <w:r>
         <w:rPr>
+          <w:rFonts w:cstheme="minorHAnsi"/>
           <w:sz w:val="24"/>
           <w:szCs w:val="24"/>
         </w:rPr>
         <w:t xml:space="preserve"> (if java project is not shown select project -&gt; Java project)</w:t>
+      </w:r>
+    </w:p>
+    <w:p>
+      <w:pPr>
+        <w:rPr>
+          <w:rFonts w:cstheme="minorHAnsi"/>
+          <w:sz w:val="24"/>
+          <w:szCs w:val="24"/>
+        </w:rPr>
+      </w:pPr>
+      <w:r>
+        <w:rPr>
+          <w:rFonts w:cstheme="minorHAnsi"/>
+          <w:noProof/>
+        </w:rPr>
+        <w:drawing>
+          <wp:inline distT="0" distB="0" distL="0" distR="0" wp14:anchorId="7B7ED5D4" wp14:editId="19D09B01">
+            <wp:extent cx="5038725" cy="2819400"/>
+            <wp:effectExtent l="0" t="0" r="9525" b="0"/>
+            <wp:docPr id="9" name="Picture 9"/>
+            <wp:cNvGraphicFramePr>
+              <a:graphicFrameLocks xmlns:a="http://schemas.openxmlformats.org/drawingml/2006/main" noChangeAspect="1"/>
+            </wp:cNvGraphicFramePr>
+            <a:graphic xmlns:a="http://schemas.openxmlformats.org/drawingml/2006/main">
+              <a:graphicData uri="http://schemas.openxmlformats.org/drawingml/2006/picture">
+                <pic:pic xmlns:pic="http://schemas.openxmlformats.org/drawingml/2006/picture">
+                  <pic:nvPicPr>
+                    <pic:cNvPr id="1" name=""/>
+                    <pic:cNvPicPr/>
+                  </pic:nvPicPr>
+                  <pic:blipFill>
+                    <a:blip r:embed="rId6"/>
+                    <a:stretch>
+                      <a:fillRect/>
+                    </a:stretch>
+                  </pic:blipFill>
+                  <pic:spPr>
+                    <a:xfrm>
+                      <a:off x="0" y="0"/>
+                      <a:ext cx="5038725" cy="2819400"/>
+                    </a:xfrm>
+                    <a:prstGeom prst="rect">
+                      <a:avLst/>
+                    </a:prstGeom>
+                  </pic:spPr>
+                </pic:pic>
+              </a:graphicData>
+            </a:graphic>
+          </wp:inline>
+        </w:drawing>
       </w:r>
     </w:p>
     <w:p>
@@ -634,223 +779,36 @@
           <w:numId w:val="4"/>
         </w:numPr>
         <w:rPr>
-          <w:sz w:val="24"/>
-          <w:szCs w:val="24"/>
-        </w:rPr>
-      </w:pPr>
-      <w:r>
-        <w:rPr>
-          <w:sz w:val="24"/>
-          <w:szCs w:val="24"/>
-        </w:rPr>
+          <w:rFonts w:cstheme="minorHAnsi"/>
+          <w:sz w:val="24"/>
+          <w:szCs w:val="24"/>
+        </w:rPr>
+      </w:pPr>
+      <w:r>
+        <w:rPr>
+          <w:rFonts w:cstheme="minorHAnsi"/>
+          <w:sz w:val="24"/>
+          <w:szCs w:val="24"/>
+        </w:rPr>
+        <w:lastRenderedPageBreak/>
         <w:t>Provide a valid project Name without Spaces</w:t>
       </w:r>
     </w:p>
     <w:p>
       <w:pPr>
-        <w:pStyle w:val="ListParagraph"/>
-        <w:numPr>
-          <w:ilvl w:val="0"/>
-          <w:numId w:val="4"/>
-        </w:numPr>
-        <w:rPr>
-          <w:sz w:val="24"/>
-          <w:szCs w:val="24"/>
-        </w:rPr>
-      </w:pPr>
-      <w:r>
-        <w:rPr>
-          <w:sz w:val="24"/>
-          <w:szCs w:val="24"/>
-        </w:rPr>
-        <w:t>Uncheck the check box Use default location</w:t>
-      </w:r>
-    </w:p>
-    <w:p>
-      <w:pPr>
-        <w:pStyle w:val="ListParagraph"/>
-        <w:numPr>
-          <w:ilvl w:val="0"/>
-          <w:numId w:val="4"/>
-        </w:numPr>
-        <w:rPr>
-          <w:sz w:val="24"/>
-          <w:szCs w:val="24"/>
-        </w:rPr>
-      </w:pPr>
-      <w:r>
-        <w:rPr>
-          <w:sz w:val="24"/>
-          <w:szCs w:val="24"/>
-        </w:rPr>
-        <w:t>Set the location field to the folder where you have cloned the project.</w:t>
-      </w:r>
-    </w:p>
-    <w:p>
-      <w:pPr>
-        <w:pStyle w:val="ListParagraph"/>
-        <w:rPr>
-          <w:b/>
-          <w:bCs/>
-          <w:sz w:val="24"/>
-          <w:szCs w:val="24"/>
-        </w:rPr>
-      </w:pPr>
-      <w:r>
-        <w:rPr>
-          <w:b/>
-          <w:bCs/>
-          <w:sz w:val="24"/>
-          <w:szCs w:val="24"/>
-        </w:rPr>
-        <w:t xml:space="preserve">- </w:t>
-      </w:r>
-      <w:r>
-        <w:rPr>
-          <w:sz w:val="24"/>
-          <w:szCs w:val="24"/>
-        </w:rPr>
-        <w:t>In the case above it will be</w:t>
-      </w:r>
-      <w:r>
-        <w:rPr>
-          <w:b/>
-          <w:bCs/>
-          <w:sz w:val="24"/>
-          <w:szCs w:val="24"/>
-        </w:rPr>
-        <w:t xml:space="preserve"> C:/Users/&lt;Username&gt;/ </w:t>
-      </w:r>
-      <w:proofErr w:type="spellStart"/>
-      <w:r>
-        <w:rPr>
-          <w:b/>
-          <w:bCs/>
-          <w:sz w:val="24"/>
-          <w:szCs w:val="24"/>
-        </w:rPr>
-        <w:t>javaselcode</w:t>
-      </w:r>
-      <w:proofErr w:type="spellEnd"/>
-      <w:r>
-        <w:rPr>
-          <w:b/>
-          <w:bCs/>
-          <w:sz w:val="24"/>
-          <w:szCs w:val="24"/>
-        </w:rPr>
-        <w:t>/</w:t>
-      </w:r>
-      <w:proofErr w:type="spellStart"/>
-      <w:r>
-        <w:rPr>
-          <w:b/>
-          <w:bCs/>
-          <w:sz w:val="24"/>
-          <w:szCs w:val="24"/>
-        </w:rPr>
-        <w:t>VcentrySeleniumJava</w:t>
-      </w:r>
-      <w:proofErr w:type="spellEnd"/>
-      <w:r>
-        <w:rPr>
-          <w:b/>
-          <w:bCs/>
-          <w:sz w:val="24"/>
-          <w:szCs w:val="24"/>
-        </w:rPr>
-        <w:t xml:space="preserve">/ </w:t>
-      </w:r>
-      <w:proofErr w:type="spellStart"/>
-      <w:r>
-        <w:rPr>
-          <w:b/>
-          <w:bCs/>
-          <w:sz w:val="24"/>
-          <w:szCs w:val="24"/>
-        </w:rPr>
-        <w:t>VcentrySeleniumJava</w:t>
-      </w:r>
-      <w:proofErr w:type="spellEnd"/>
-    </w:p>
-    <w:p>
-      <w:pPr>
-        <w:pStyle w:val="ListParagraph"/>
-        <w:numPr>
-          <w:ilvl w:val="0"/>
-          <w:numId w:val="4"/>
-        </w:numPr>
-        <w:rPr>
-          <w:sz w:val="24"/>
-          <w:szCs w:val="24"/>
-        </w:rPr>
-      </w:pPr>
-      <w:r>
-        <w:rPr>
-          <w:sz w:val="24"/>
-          <w:szCs w:val="24"/>
-        </w:rPr>
-        <w:t>Click on Next and Click on Finish.</w:t>
-      </w:r>
-    </w:p>
-    <w:p>
-      <w:pPr>
-        <w:pStyle w:val="ListParagraph"/>
-        <w:numPr>
-          <w:ilvl w:val="0"/>
-          <w:numId w:val="4"/>
-        </w:numPr>
-        <w:rPr>
-          <w:sz w:val="24"/>
-          <w:szCs w:val="24"/>
-        </w:rPr>
-      </w:pPr>
-      <w:r>
-        <w:rPr>
-          <w:sz w:val="24"/>
-          <w:szCs w:val="24"/>
-        </w:rPr>
-        <w:t>The project gets loaded in eclipse.</w:t>
-      </w:r>
-    </w:p>
-    <w:p>
-      <w:pPr>
-        <w:pStyle w:val="ListParagraph"/>
-        <w:rPr>
-          <w:sz w:val="24"/>
-          <w:szCs w:val="24"/>
-        </w:rPr>
-      </w:pPr>
-    </w:p>
-    <w:p>
-      <w:pPr>
-        <w:rPr>
-          <w:sz w:val="24"/>
-          <w:szCs w:val="24"/>
-        </w:rPr>
-      </w:pPr>
-    </w:p>
-    <w:p>
-      <w:pPr>
-        <w:rPr>
+        <w:rPr>
+          <w:rFonts w:cstheme="minorHAnsi"/>
+          <w:sz w:val="24"/>
+          <w:szCs w:val="24"/>
+        </w:rPr>
+      </w:pPr>
+      <w:r>
+        <w:rPr>
+          <w:rFonts w:cstheme="minorHAnsi"/>
           <w:noProof/>
         </w:rPr>
-      </w:pPr>
-    </w:p>
-    <w:p>
-      <w:pPr>
-        <w:rPr>
-          <w:sz w:val="32"/>
-          <w:szCs w:val="32"/>
-        </w:rPr>
-      </w:pPr>
-      <w:r>
-        <w:rPr>
-          <w:noProof/>
-        </w:rPr>
-        <w:lastRenderedPageBreak/>
         <w:drawing>
-          <wp:inline distT="0" distB="0" distL="0" distR="0" wp14:anchorId="162EECBC" wp14:editId="1F037827">
+          <wp:inline distT="0" distB="0" distL="0" distR="0" wp14:anchorId="703AFF24" wp14:editId="225AE8BD">
             <wp:extent cx="5819326" cy="4657725"/>
             <wp:effectExtent l="19050" t="19050" r="10160" b="9525"/>
             <wp:docPr id="1" name="Picture 1"/>
@@ -865,7 +823,7 @@
                     <pic:cNvPicPr/>
                   </pic:nvPicPr>
                   <pic:blipFill>
-                    <a:blip r:embed="rId6"/>
+                    <a:blip r:embed="rId7"/>
                     <a:stretch>
                       <a:fillRect/>
                     </a:stretch>
@@ -893,85 +851,41 @@
     </w:p>
     <w:p>
       <w:pPr>
-        <w:rPr>
-          <w:sz w:val="32"/>
-          <w:szCs w:val="32"/>
-        </w:rPr>
-      </w:pPr>
-      <w:r>
-        <w:rPr>
+        <w:pStyle w:val="ListParagraph"/>
+        <w:numPr>
+          <w:ilvl w:val="0"/>
+          <w:numId w:val="4"/>
+        </w:numPr>
+        <w:rPr>
+          <w:rFonts w:cstheme="minorHAnsi"/>
+          <w:sz w:val="24"/>
+          <w:szCs w:val="24"/>
+        </w:rPr>
+      </w:pPr>
+      <w:r>
+        <w:rPr>
+          <w:rFonts w:cstheme="minorHAnsi"/>
+          <w:sz w:val="24"/>
+          <w:szCs w:val="24"/>
+        </w:rPr>
+        <w:t>Uncheck the check box Use default location</w:t>
+      </w:r>
+    </w:p>
+    <w:p>
+      <w:pPr>
+        <w:rPr>
+          <w:rFonts w:cstheme="minorHAnsi"/>
+          <w:sz w:val="24"/>
+          <w:szCs w:val="24"/>
+        </w:rPr>
+      </w:pPr>
+      <w:r>
+        <w:rPr>
+          <w:rFonts w:cstheme="minorHAnsi"/>
           <w:noProof/>
         </w:rPr>
-        <mc:AlternateContent>
-          <mc:Choice Requires="wps">
-            <w:drawing>
-              <wp:anchor distT="0" distB="0" distL="114300" distR="114300" simplePos="0" relativeHeight="251659264" behindDoc="1" locked="0" layoutInCell="1" allowOverlap="1" wp14:anchorId="7609ADFE" wp14:editId="7D7463DF">
-                <wp:simplePos x="0" y="0"/>
-                <wp:positionH relativeFrom="column">
-                  <wp:posOffset>57150</wp:posOffset>
-                </wp:positionH>
-                <wp:positionV relativeFrom="paragraph">
-                  <wp:posOffset>84773</wp:posOffset>
-                </wp:positionV>
-                <wp:extent cx="1066800" cy="185737"/>
-                <wp:effectExtent l="0" t="0" r="19050" b="24130"/>
-                <wp:wrapNone/>
-                <wp:docPr id="5" name="Rectangle 5"/>
-                <wp:cNvGraphicFramePr/>
-                <a:graphic xmlns:a="http://schemas.openxmlformats.org/drawingml/2006/main">
-                  <a:graphicData uri="http://schemas.microsoft.com/office/word/2010/wordprocessingShape">
-                    <wps:wsp>
-                      <wps:cNvSpPr/>
-                      <wps:spPr>
-                        <a:xfrm>
-                          <a:off x="0" y="0"/>
-                          <a:ext cx="1066800" cy="185737"/>
-                        </a:xfrm>
-                        <a:prstGeom prst="rect">
-                          <a:avLst/>
-                        </a:prstGeom>
-                      </wps:spPr>
-                      <wps:style>
-                        <a:lnRef idx="2">
-                          <a:schemeClr val="accent1">
-                            <a:shade val="50000"/>
-                          </a:schemeClr>
-                        </a:lnRef>
-                        <a:fillRef idx="1">
-                          <a:schemeClr val="accent1"/>
-                        </a:fillRef>
-                        <a:effectRef idx="0">
-                          <a:schemeClr val="accent1"/>
-                        </a:effectRef>
-                        <a:fontRef idx="minor">
-                          <a:schemeClr val="lt1"/>
-                        </a:fontRef>
-                      </wps:style>
-                      <wps:bodyPr rot="0" spcFirstLastPara="0" vertOverflow="overflow" horzOverflow="overflow" vert="horz" wrap="square" lIns="91440" tIns="45720" rIns="91440" bIns="45720" numCol="1" spcCol="0" rtlCol="0" fromWordArt="0" anchor="ctr" anchorCtr="0" forceAA="0" compatLnSpc="1">
-                        <a:prstTxWarp prst="textNoShape">
-                          <a:avLst/>
-                        </a:prstTxWarp>
-                        <a:noAutofit/>
-                      </wps:bodyPr>
-                    </wps:wsp>
-                  </a:graphicData>
-                </a:graphic>
-              </wp:anchor>
-            </w:drawing>
-          </mc:Choice>
-          <mc:Fallback>
-            <w:pict>
-              <v:rect w14:anchorId="20134036" id="Rectangle 5" o:spid="_x0000_s1026" style="position:absolute;margin-left:4.5pt;margin-top:6.7pt;width:84pt;height:14.6pt;z-index:-251657216;visibility:visible;mso-wrap-style:square;mso-wrap-distance-left:9pt;mso-wrap-distance-top:0;mso-wrap-distance-right:9pt;mso-wrap-distance-bottom:0;mso-position-horizontal:absolute;mso-position-horizontal-relative:text;mso-position-vertical:absolute;mso-position-vertical-relative:text;v-text-anchor:middle" o:gfxdata="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" fillcolor="#4472c4 [3204]" strokecolor="#1f3763 [1604]" strokeweight="1pt"/>
-            </w:pict>
-          </mc:Fallback>
-        </mc:AlternateContent>
-      </w:r>
-      <w:r>
-        <w:rPr>
-          <w:noProof/>
-        </w:rPr>
         <w:drawing>
-          <wp:inline distT="0" distB="0" distL="0" distR="0" wp14:anchorId="2B69363C" wp14:editId="3DA9171F">
+          <wp:inline distT="0" distB="0" distL="0" distR="0" wp14:anchorId="39E016F7" wp14:editId="3EC8CADF">
             <wp:extent cx="5943600" cy="544195"/>
             <wp:effectExtent l="19050" t="19050" r="19050" b="27305"/>
             <wp:docPr id="3" name="Picture 3"/>
@@ -986,7 +900,7 @@
                     <pic:cNvPicPr/>
                   </pic:nvPicPr>
                   <pic:blipFill>
-                    <a:blip r:embed="rId7"/>
+                    <a:blip r:embed="rId8"/>
                     <a:stretch>
                       <a:fillRect/>
                     </a:stretch>
@@ -1014,20 +928,252 @@
     </w:p>
     <w:p>
       <w:pPr>
+        <w:pStyle w:val="ListParagraph"/>
+        <w:numPr>
+          <w:ilvl w:val="0"/>
+          <w:numId w:val="4"/>
+        </w:numPr>
+        <w:rPr>
+          <w:rFonts w:cstheme="minorHAnsi"/>
+          <w:sz w:val="24"/>
+          <w:szCs w:val="24"/>
+        </w:rPr>
+      </w:pPr>
+      <w:r>
+        <w:rPr>
+          <w:rFonts w:cstheme="minorHAnsi"/>
+          <w:sz w:val="24"/>
+          <w:szCs w:val="24"/>
+        </w:rPr>
+        <w:t>Set the location field to the folder where you have cloned the project.</w:t>
+      </w:r>
+    </w:p>
+    <w:p>
+      <w:pPr>
+        <w:pStyle w:val="ListParagraph"/>
+        <w:rPr>
+          <w:rFonts w:cstheme="minorHAnsi"/>
+          <w:b/>
+          <w:bCs/>
+          <w:sz w:val="24"/>
+          <w:szCs w:val="24"/>
+        </w:rPr>
+      </w:pPr>
+      <w:r>
+        <w:rPr>
+          <w:rFonts w:cstheme="minorHAnsi"/>
+          <w:b/>
+          <w:bCs/>
+          <w:sz w:val="24"/>
+          <w:szCs w:val="24"/>
+        </w:rPr>
+        <w:t xml:space="preserve">- </w:t>
+      </w:r>
+      <w:r>
+        <w:rPr>
+          <w:rFonts w:cstheme="minorHAnsi"/>
+          <w:sz w:val="24"/>
+          <w:szCs w:val="24"/>
+        </w:rPr>
+        <w:t>In the case above it will be</w:t>
+      </w:r>
+      <w:r>
+        <w:rPr>
+          <w:rFonts w:cstheme="minorHAnsi"/>
+          <w:b/>
+          <w:bCs/>
+          <w:sz w:val="24"/>
+          <w:szCs w:val="24"/>
+        </w:rPr>
+        <w:t xml:space="preserve"> C:/Users/&lt;Username&gt;/ </w:t>
+      </w:r>
+      <w:proofErr w:type="spellStart"/>
+      <w:r>
+        <w:rPr>
+          <w:rFonts w:cstheme="minorHAnsi"/>
+          <w:b/>
+          <w:bCs/>
+          <w:sz w:val="24"/>
+          <w:szCs w:val="24"/>
+        </w:rPr>
+        <w:t>javaselcode</w:t>
+      </w:r>
+      <w:proofErr w:type="spellEnd"/>
+      <w:r>
+        <w:rPr>
+          <w:rFonts w:cstheme="minorHAnsi"/>
+          <w:b/>
+          <w:bCs/>
+          <w:sz w:val="24"/>
+          <w:szCs w:val="24"/>
+        </w:rPr>
+        <w:t>/</w:t>
+      </w:r>
+      <w:proofErr w:type="spellStart"/>
+      <w:r>
+        <w:rPr>
+          <w:rFonts w:cstheme="minorHAnsi"/>
+          <w:b/>
+          <w:bCs/>
+          <w:sz w:val="24"/>
+          <w:szCs w:val="24"/>
+        </w:rPr>
+        <w:t>VcentrySeleniumJava</w:t>
+      </w:r>
+      <w:proofErr w:type="spellEnd"/>
+      <w:r>
+        <w:rPr>
+          <w:rFonts w:cstheme="minorHAnsi"/>
+          <w:b/>
+          <w:bCs/>
+          <w:sz w:val="24"/>
+          <w:szCs w:val="24"/>
+        </w:rPr>
+        <w:t xml:space="preserve">/ </w:t>
+      </w:r>
+      <w:proofErr w:type="spellStart"/>
+      <w:r>
+        <w:rPr>
+          <w:rFonts w:cstheme="minorHAnsi"/>
+          <w:b/>
+          <w:bCs/>
+          <w:sz w:val="24"/>
+          <w:szCs w:val="24"/>
+        </w:rPr>
+        <w:t>VcentrySeleniumJava</w:t>
+      </w:r>
+      <w:proofErr w:type="spellEnd"/>
+    </w:p>
+    <w:p>
+      <w:pPr>
+        <w:pStyle w:val="ListParagraph"/>
+        <w:numPr>
+          <w:ilvl w:val="0"/>
+          <w:numId w:val="4"/>
+        </w:numPr>
+        <w:rPr>
+          <w:rFonts w:cstheme="minorHAnsi"/>
+          <w:sz w:val="24"/>
+          <w:szCs w:val="24"/>
+        </w:rPr>
+      </w:pPr>
+      <w:r>
+        <w:rPr>
+          <w:rFonts w:cstheme="minorHAnsi"/>
+          <w:sz w:val="24"/>
+          <w:szCs w:val="24"/>
+        </w:rPr>
+        <w:t>Click on Next and Click on Finish.</w:t>
+      </w:r>
+    </w:p>
+    <w:p>
+      <w:pPr>
+        <w:pStyle w:val="ListParagraph"/>
+        <w:numPr>
+          <w:ilvl w:val="0"/>
+          <w:numId w:val="4"/>
+        </w:numPr>
+        <w:rPr>
+          <w:rFonts w:cstheme="minorHAnsi"/>
+          <w:sz w:val="24"/>
+          <w:szCs w:val="24"/>
+        </w:rPr>
+      </w:pPr>
+      <w:bookmarkStart w:id="0" w:name="_Hlk63534591"/>
+      <w:r>
+        <w:rPr>
+          <w:rFonts w:cstheme="minorHAnsi"/>
+          <w:b/>
+          <w:bCs/>
+          <w:sz w:val="24"/>
+          <w:szCs w:val="24"/>
+        </w:rPr>
+        <w:t>Please do not create a module.</w:t>
+      </w:r>
+      <w:r>
+        <w:rPr>
+          <w:rFonts w:cstheme="minorHAnsi"/>
+          <w:b/>
+          <w:bCs/>
+          <w:sz w:val="24"/>
+          <w:szCs w:val="24"/>
+        </w:rPr>
+        <w:t xml:space="preserve"> Skip creating a module.</w:t>
+      </w:r>
+    </w:p>
+    <w:bookmarkEnd w:id="0"/>
+    <w:p>
+      <w:pPr>
+        <w:pStyle w:val="ListParagraph"/>
+        <w:numPr>
+          <w:ilvl w:val="0"/>
+          <w:numId w:val="4"/>
+        </w:numPr>
+        <w:rPr>
+          <w:rFonts w:cstheme="minorHAnsi"/>
+          <w:sz w:val="24"/>
+          <w:szCs w:val="24"/>
+        </w:rPr>
+      </w:pPr>
+      <w:r>
+        <w:rPr>
+          <w:rFonts w:cstheme="minorHAnsi"/>
+          <w:sz w:val="24"/>
+          <w:szCs w:val="24"/>
+        </w:rPr>
+        <w:t>The project gets loaded in eclipse.</w:t>
+      </w:r>
+    </w:p>
+    <w:p>
+      <w:pPr>
+        <w:rPr>
+          <w:rFonts w:cstheme="minorHAnsi"/>
+          <w:sz w:val="24"/>
+          <w:szCs w:val="24"/>
+        </w:rPr>
+      </w:pPr>
+    </w:p>
+    <w:p>
+      <w:pPr>
+        <w:rPr>
+          <w:rFonts w:cstheme="minorHAnsi"/>
+          <w:sz w:val="24"/>
+          <w:szCs w:val="24"/>
+        </w:rPr>
+      </w:pPr>
+    </w:p>
+    <w:p>
+      <w:pPr>
         <w:pStyle w:val="Heading2"/>
-      </w:pPr>
-      <w:r>
+        <w:rPr>
+          <w:rFonts w:asciiTheme="minorHAnsi" w:hAnsiTheme="minorHAnsi" w:cstheme="minorHAnsi"/>
+        </w:rPr>
+      </w:pPr>
+      <w:r>
+        <w:rPr>
+          <w:rFonts w:asciiTheme="minorHAnsi" w:hAnsiTheme="minorHAnsi" w:cstheme="minorHAnsi"/>
+        </w:rPr>
+        <w:lastRenderedPageBreak/>
         <w:t>How to pull the latest chan</w:t>
       </w:r>
       <w:r>
+        <w:rPr>
+          <w:rFonts w:asciiTheme="minorHAnsi" w:hAnsiTheme="minorHAnsi" w:cstheme="minorHAnsi"/>
+        </w:rPr>
         <w:t>ges made to the GitHub Project to eclipse</w:t>
       </w:r>
     </w:p>
     <w:p>
       <w:pPr>
         <w:pStyle w:val="Heading3"/>
-      </w:pPr>
-      <w:r>
+        <w:rPr>
+          <w:rFonts w:asciiTheme="minorHAnsi" w:hAnsiTheme="minorHAnsi" w:cstheme="minorHAnsi"/>
+        </w:rPr>
+      </w:pPr>
+      <w:r>
+        <w:rPr>
+          <w:rFonts w:asciiTheme="minorHAnsi" w:hAnsiTheme="minorHAnsi" w:cstheme="minorHAnsi"/>
+        </w:rPr>
         <w:t>Using git bash</w:t>
       </w:r>
     </w:p>
@@ -1039,14 +1185,16 @@
           <w:numId w:val="6"/>
         </w:numPr>
         <w:rPr>
-          <w:sz w:val="32"/>
-          <w:szCs w:val="32"/>
-        </w:rPr>
-      </w:pPr>
-      <w:r>
-        <w:rPr>
-          <w:sz w:val="32"/>
-          <w:szCs w:val="32"/>
+          <w:rFonts w:cstheme="minorHAnsi"/>
+          <w:sz w:val="24"/>
+          <w:szCs w:val="24"/>
+        </w:rPr>
+      </w:pPr>
+      <w:r>
+        <w:rPr>
+          <w:rFonts w:cstheme="minorHAnsi"/>
+          <w:sz w:val="24"/>
+          <w:szCs w:val="24"/>
         </w:rPr>
         <w:t>Open git hub</w:t>
       </w:r>
@@ -1059,14 +1207,16 @@
           <w:numId w:val="6"/>
         </w:numPr>
         <w:rPr>
-          <w:sz w:val="32"/>
-          <w:szCs w:val="32"/>
-        </w:rPr>
-      </w:pPr>
-      <w:r>
-        <w:rPr>
-          <w:sz w:val="32"/>
-          <w:szCs w:val="32"/>
+          <w:rFonts w:cstheme="minorHAnsi"/>
+          <w:sz w:val="24"/>
+          <w:szCs w:val="24"/>
+        </w:rPr>
+      </w:pPr>
+      <w:r>
+        <w:rPr>
+          <w:rFonts w:cstheme="minorHAnsi"/>
+          <w:sz w:val="24"/>
+          <w:szCs w:val="24"/>
         </w:rPr>
         <w:t>Change the directory the cloned project folder</w:t>
       </w:r>
@@ -1083,40 +1233,40 @@
         <w:adjustRightInd w:val="0"/>
         <w:spacing w:after="0" w:line="240" w:lineRule="auto"/>
         <w:rPr>
-          <w:rFonts w:ascii="Lucida Console" w:hAnsi="Lucida Console" w:cs="Lucida Console"/>
-          <w:sz w:val="32"/>
-          <w:szCs w:val="32"/>
-        </w:rPr>
-      </w:pPr>
-      <w:r>
-        <w:rPr>
-          <w:rFonts w:ascii="Lucida Console" w:hAnsi="Lucida Console" w:cs="Lucida Console"/>
-          <w:sz w:val="32"/>
-          <w:szCs w:val="32"/>
+          <w:rFonts w:cstheme="minorHAnsi"/>
+          <w:sz w:val="24"/>
+          <w:szCs w:val="24"/>
+        </w:rPr>
+      </w:pPr>
+      <w:r>
+        <w:rPr>
+          <w:rFonts w:cstheme="minorHAnsi"/>
+          <w:sz w:val="24"/>
+          <w:szCs w:val="24"/>
         </w:rPr>
         <w:t>/</w:t>
       </w:r>
       <w:r>
         <w:rPr>
-          <w:rFonts w:ascii="Lucida Console" w:hAnsi="Lucida Console" w:cs="Lucida Console"/>
-          <w:sz w:val="32"/>
-          <w:szCs w:val="32"/>
+          <w:rFonts w:cstheme="minorHAnsi"/>
+          <w:sz w:val="24"/>
+          <w:szCs w:val="24"/>
         </w:rPr>
         <w:t>c/Users/Username/</w:t>
       </w:r>
       <w:r>
         <w:rPr>
-          <w:rFonts w:ascii="Lucida Console" w:hAnsi="Lucida Console" w:cs="Lucida Console"/>
-          <w:sz w:val="32"/>
-          <w:szCs w:val="32"/>
+          <w:rFonts w:cstheme="minorHAnsi"/>
+          <w:sz w:val="24"/>
+          <w:szCs w:val="24"/>
         </w:rPr>
         <w:t>javaselcode</w:t>
       </w:r>
       <w:r>
         <w:rPr>
-          <w:rFonts w:ascii="Lucida Console" w:hAnsi="Lucida Console" w:cs="Lucida Console"/>
-          <w:sz w:val="32"/>
-          <w:szCs w:val="32"/>
+          <w:rFonts w:cstheme="minorHAnsi"/>
+          <w:sz w:val="24"/>
+          <w:szCs w:val="24"/>
         </w:rPr>
         <w:t>/VcentrySeleniumJava/VcentrySeleniumJava</w:t>
       </w:r>
@@ -1129,30 +1279,34 @@
           <w:numId w:val="6"/>
         </w:numPr>
         <w:rPr>
-          <w:sz w:val="32"/>
-          <w:szCs w:val="32"/>
-        </w:rPr>
-      </w:pPr>
-      <w:r>
-        <w:rPr>
-          <w:sz w:val="32"/>
-          <w:szCs w:val="32"/>
+          <w:rFonts w:cstheme="minorHAnsi"/>
+          <w:sz w:val="24"/>
+          <w:szCs w:val="24"/>
+        </w:rPr>
+      </w:pPr>
+      <w:r>
+        <w:rPr>
+          <w:rFonts w:cstheme="minorHAnsi"/>
+          <w:sz w:val="24"/>
+          <w:szCs w:val="24"/>
         </w:rPr>
         <w:t xml:space="preserve">Use the command – </w:t>
       </w:r>
       <w:r>
         <w:rPr>
+          <w:rFonts w:cstheme="minorHAnsi"/>
           <w:b/>
           <w:bCs/>
-          <w:sz w:val="32"/>
-          <w:szCs w:val="32"/>
+          <w:sz w:val="24"/>
+          <w:szCs w:val="24"/>
         </w:rPr>
         <w:t>git pull</w:t>
       </w:r>
       <w:r>
         <w:rPr>
-          <w:sz w:val="32"/>
-          <w:szCs w:val="32"/>
+          <w:rFonts w:cstheme="minorHAnsi"/>
+          <w:sz w:val="24"/>
+          <w:szCs w:val="24"/>
         </w:rPr>
         <w:t>.</w:t>
       </w:r>
@@ -1165,14 +1319,16 @@
           <w:numId w:val="6"/>
         </w:numPr>
         <w:rPr>
-          <w:sz w:val="32"/>
-          <w:szCs w:val="32"/>
-        </w:rPr>
-      </w:pPr>
-      <w:r>
-        <w:rPr>
-          <w:sz w:val="32"/>
-          <w:szCs w:val="32"/>
+          <w:rFonts w:cstheme="minorHAnsi"/>
+          <w:sz w:val="24"/>
+          <w:szCs w:val="24"/>
+        </w:rPr>
+      </w:pPr>
+      <w:r>
+        <w:rPr>
+          <w:rFonts w:cstheme="minorHAnsi"/>
+          <w:sz w:val="24"/>
+          <w:szCs w:val="24"/>
         </w:rPr>
         <w:t>The latest changes will be pulled</w:t>
       </w:r>
@@ -1180,8 +1336,14 @@
     <w:p>
       <w:pPr>
         <w:pStyle w:val="Heading3"/>
-      </w:pPr>
-      <w:r>
+        <w:rPr>
+          <w:rFonts w:asciiTheme="minorHAnsi" w:hAnsiTheme="minorHAnsi" w:cstheme="minorHAnsi"/>
+        </w:rPr>
+      </w:pPr>
+      <w:r>
+        <w:rPr>
+          <w:rFonts w:asciiTheme="minorHAnsi" w:hAnsiTheme="minorHAnsi" w:cstheme="minorHAnsi"/>
+        </w:rPr>
         <w:t>Using Eclipse</w:t>
       </w:r>
     </w:p>
@@ -1192,8 +1354,14 @@
           <w:ilvl w:val="0"/>
           <w:numId w:val="8"/>
         </w:numPr>
-      </w:pPr>
-      <w:r>
+        <w:rPr>
+          <w:rFonts w:cstheme="minorHAnsi"/>
+        </w:rPr>
+      </w:pPr>
+      <w:r>
+        <w:rPr>
+          <w:rFonts w:cstheme="minorHAnsi"/>
+        </w:rPr>
         <w:t>Right Click on the Project Name</w:t>
       </w:r>
     </w:p>
@@ -1204,9 +1372,15 @@
           <w:ilvl w:val="0"/>
           <w:numId w:val="8"/>
         </w:numPr>
-      </w:pPr>
-      <w:r>
-        <w:t>Select Teams Menu from the context Menu</w:t>
+        <w:rPr>
+          <w:rFonts w:cstheme="minorHAnsi"/>
+        </w:rPr>
+      </w:pPr>
+      <w:r>
+        <w:rPr>
+          <w:rFonts w:cstheme="minorHAnsi"/>
+        </w:rPr>
+        <w:t>Select Team Menu from the context Menu</w:t>
       </w:r>
     </w:p>
     <w:p>
@@ -1216,21 +1390,32 @@
           <w:ilvl w:val="0"/>
           <w:numId w:val="8"/>
         </w:numPr>
-      </w:pPr>
-      <w:r>
-        <w:lastRenderedPageBreak/>
+        <w:rPr>
+          <w:rFonts w:cstheme="minorHAnsi"/>
+        </w:rPr>
+      </w:pPr>
+      <w:r>
+        <w:rPr>
+          <w:rFonts w:cstheme="minorHAnsi"/>
+        </w:rPr>
         <w:t>Select the Pull sub menu</w:t>
       </w:r>
     </w:p>
     <w:p>
-      <w:r>
-        <w:rPr>
+      <w:pPr>
+        <w:rPr>
+          <w:rFonts w:cstheme="minorHAnsi"/>
+        </w:rPr>
+      </w:pPr>
+      <w:r>
+        <w:rPr>
+          <w:rFonts w:cstheme="minorHAnsi"/>
           <w:noProof/>
         </w:rPr>
         <w:drawing>
-          <wp:inline distT="0" distB="0" distL="0" distR="0" wp14:anchorId="09F1B32A" wp14:editId="187311CD">
-            <wp:extent cx="5895975" cy="5572125"/>
-            <wp:effectExtent l="0" t="0" r="9525" b="9525"/>
+          <wp:inline distT="0" distB="0" distL="0" distR="0" wp14:anchorId="09F1B32A" wp14:editId="01B3E5F0">
+            <wp:extent cx="4933950" cy="4662941"/>
+            <wp:effectExtent l="0" t="0" r="0" b="4445"/>
             <wp:docPr id="7" name="Picture 7"/>
             <wp:cNvGraphicFramePr>
               <a:graphicFrameLocks xmlns:a="http://schemas.openxmlformats.org/drawingml/2006/main" noChangeAspect="1"/>
@@ -1243,7 +1428,7 @@
                     <pic:cNvPicPr/>
                   </pic:nvPicPr>
                   <pic:blipFill>
-                    <a:blip r:embed="rId8"/>
+                    <a:blip r:embed="rId9"/>
                     <a:stretch>
                       <a:fillRect/>
                     </a:stretch>
@@ -1251,7 +1436,7 @@
                   <pic:spPr>
                     <a:xfrm>
                       <a:off x="0" y="0"/>
-                      <a:ext cx="5895975" cy="5572125"/>
+                      <a:ext cx="4933950" cy="4662941"/>
                     </a:xfrm>
                     <a:prstGeom prst="rect">
                       <a:avLst/>
@@ -1272,7 +1457,7 @@
         <w:adjustRightInd w:val="0"/>
         <w:spacing w:after="0" w:line="240" w:lineRule="auto"/>
         <w:rPr>
-          <w:rFonts w:ascii="Lucida Console" w:hAnsi="Lucida Console" w:cs="Lucida Console"/>
+          <w:rFonts w:cstheme="minorHAnsi"/>
           <w:sz w:val="32"/>
           <w:szCs w:val="32"/>
         </w:rPr>
@@ -1286,7 +1471,7 @@
         <w:adjustRightInd w:val="0"/>
         <w:spacing w:after="0" w:line="240" w:lineRule="auto"/>
         <w:rPr>
-          <w:rFonts w:ascii="Lucida Console" w:hAnsi="Lucida Console" w:cs="Lucida Console"/>
+          <w:rFonts w:cstheme="minorHAnsi"/>
           <w:sz w:val="32"/>
           <w:szCs w:val="32"/>
         </w:rPr>
@@ -1295,6 +1480,7 @@
     <w:p>
       <w:pPr>
         <w:rPr>
+          <w:rFonts w:cstheme="minorHAnsi"/>
           <w:sz w:val="32"/>
           <w:szCs w:val="32"/>
         </w:rPr>
@@ -1303,6 +1489,7 @@
     <w:p>
       <w:pPr>
         <w:rPr>
+          <w:rFonts w:cstheme="minorHAnsi"/>
           <w:b/>
           <w:bCs/>
           <w:sz w:val="32"/>
@@ -1313,6 +1500,7 @@
     <w:p>
       <w:pPr>
         <w:rPr>
+          <w:rFonts w:cstheme="minorHAnsi"/>
           <w:sz w:val="32"/>
           <w:szCs w:val="32"/>
         </w:rPr>
@@ -1321,6 +1509,7 @@
     <w:p>
       <w:pPr>
         <w:rPr>
+          <w:rFonts w:cstheme="minorHAnsi"/>
           <w:sz w:val="32"/>
           <w:szCs w:val="32"/>
         </w:rPr>

</xml_diff>

<commit_message>
Few modifications to the document
</commit_message>
<xml_diff>
--- a/VcentrySeleniumJava/docs/PracticeCode.docx
+++ b/VcentrySeleniumJava/docs/PracticeCode.docx
@@ -90,23 +90,7 @@
           <w:sz w:val="24"/>
           <w:szCs w:val="24"/>
         </w:rPr>
-        <w:t xml:space="preserve">Sign up (Choose your own profile) and Sign </w:t>
-      </w:r>
-      <w:r>
-        <w:rPr>
-          <w:rFonts w:cstheme="minorHAnsi"/>
-          <w:sz w:val="24"/>
-          <w:szCs w:val="24"/>
-        </w:rPr>
-        <w:t>into</w:t>
-      </w:r>
-      <w:r>
-        <w:rPr>
-          <w:rFonts w:cstheme="minorHAnsi"/>
-          <w:sz w:val="24"/>
-          <w:szCs w:val="24"/>
-        </w:rPr>
-        <w:t xml:space="preserve"> the account</w:t>
+        <w:t>Sign up (Choose your own profile) and Sign into the account</w:t>
       </w:r>
     </w:p>
     <w:p>
@@ -172,23 +156,7 @@
           <w:sz w:val="24"/>
           <w:szCs w:val="24"/>
         </w:rPr>
-        <w:t xml:space="preserve">Install - You </w:t>
-      </w:r>
-      <w:r>
-        <w:rPr>
-          <w:rFonts w:cstheme="minorHAnsi"/>
-          <w:sz w:val="24"/>
-          <w:szCs w:val="24"/>
-        </w:rPr>
-        <w:t xml:space="preserve">may </w:t>
-      </w:r>
-      <w:r>
-        <w:rPr>
-          <w:rFonts w:cstheme="minorHAnsi"/>
-          <w:sz w:val="24"/>
-          <w:szCs w:val="24"/>
-        </w:rPr>
-        <w:t xml:space="preserve">have to go thru multiple screens while installing, </w:t>
+        <w:t xml:space="preserve">Install - You may have to go thru multiple screens while installing, </w:t>
       </w:r>
       <w:proofErr w:type="gramStart"/>
       <w:r>
@@ -197,15 +165,7 @@
           <w:sz w:val="24"/>
           <w:szCs w:val="24"/>
         </w:rPr>
-        <w:t>don</w:t>
-      </w:r>
-      <w:r>
-        <w:rPr>
-          <w:rFonts w:cstheme="minorHAnsi"/>
-          <w:sz w:val="24"/>
-          <w:szCs w:val="24"/>
-        </w:rPr>
-        <w:t>’t</w:t>
+        <w:t>don’t</w:t>
       </w:r>
       <w:proofErr w:type="gramEnd"/>
       <w:r>
@@ -258,15 +218,7 @@
           <w:sz w:val="24"/>
           <w:szCs w:val="24"/>
         </w:rPr>
-        <w:t xml:space="preserve">it will </w:t>
-      </w:r>
-      <w:r>
-        <w:rPr>
-          <w:rFonts w:cstheme="minorHAnsi"/>
-          <w:sz w:val="24"/>
-          <w:szCs w:val="24"/>
-        </w:rPr>
-        <w:t>open with the home directory</w:t>
+        <w:t>it will open with the home directory</w:t>
       </w:r>
     </w:p>
     <w:p>
@@ -694,23 +646,7 @@
           <w:sz w:val="24"/>
           <w:szCs w:val="24"/>
         </w:rPr>
-        <w:t xml:space="preserve">Click on File -&gt; </w:t>
-      </w:r>
-      <w:r>
-        <w:rPr>
-          <w:rFonts w:cstheme="minorHAnsi"/>
-          <w:sz w:val="24"/>
-          <w:szCs w:val="24"/>
-        </w:rPr>
-        <w:t>New -</w:t>
-      </w:r>
-      <w:r>
-        <w:rPr>
-          <w:rFonts w:cstheme="minorHAnsi"/>
-          <w:sz w:val="24"/>
-          <w:szCs w:val="24"/>
-        </w:rPr>
-        <w:t>&gt; Java Project</w:t>
+        <w:t>Click on File -&gt; New -&gt; Java Project</w:t>
       </w:r>
       <w:r>
         <w:rPr>
@@ -1196,7 +1132,39 @@
           <w:sz w:val="24"/>
           <w:szCs w:val="24"/>
         </w:rPr>
-        <w:t>Open git hub</w:t>
+        <w:t xml:space="preserve">Open </w:t>
+      </w:r>
+      <w:r>
+        <w:rPr>
+          <w:rFonts w:cstheme="minorHAnsi"/>
+          <w:sz w:val="24"/>
+          <w:szCs w:val="24"/>
+        </w:rPr>
+        <w:t>G</w:t>
+      </w:r>
+      <w:r>
+        <w:rPr>
+          <w:rFonts w:cstheme="minorHAnsi"/>
+          <w:sz w:val="24"/>
+          <w:szCs w:val="24"/>
+        </w:rPr>
+        <w:t xml:space="preserve"> </w:t>
+      </w:r>
+      <w:r>
+        <w:rPr>
+          <w:rFonts w:cstheme="minorHAnsi"/>
+          <w:sz w:val="24"/>
+          <w:szCs w:val="24"/>
+        </w:rPr>
+        <w:t xml:space="preserve">it </w:t>
+      </w:r>
+      <w:r>
+        <w:rPr>
+          <w:rFonts w:cstheme="minorHAnsi"/>
+          <w:sz w:val="24"/>
+          <w:szCs w:val="24"/>
+        </w:rPr>
+        <w:t>Bash</w:t>
       </w:r>
     </w:p>
     <w:p>
@@ -1244,15 +1212,15 @@
           <w:sz w:val="24"/>
           <w:szCs w:val="24"/>
         </w:rPr>
-        <w:t>/</w:t>
-      </w:r>
-      <w:r>
-        <w:rPr>
-          <w:rFonts w:cstheme="minorHAnsi"/>
-          <w:sz w:val="24"/>
-          <w:szCs w:val="24"/>
-        </w:rPr>
-        <w:t>c/Users/Username/</w:t>
+        <w:t xml:space="preserve">Cd </w:t>
+      </w:r>
+      <w:r>
+        <w:rPr>
+          <w:rFonts w:cstheme="minorHAnsi"/>
+          <w:sz w:val="24"/>
+          <w:szCs w:val="24"/>
+        </w:rPr>
+        <w:t>/c/Users/Username/</w:t>
       </w:r>
       <w:r>
         <w:rPr>

</xml_diff>